<commit_message>
Edit class responsibilty doc for Command
</commit_message>
<xml_diff>
--- a/Command/Command.docx
+++ b/Command/Command.docx
@@ -33,6 +33,14 @@
           <w:szCs w:val="24"/>
         </w:rPr>
       </w:pPr>
+      <w:r>
+        <w:rPr>
+          <w:rFonts w:ascii="Verdana" w:hAnsi="Verdana"/>
+          <w:sz w:val="24"/>
+          <w:szCs w:val="24"/>
+        </w:rPr>
+        <w:t xml:space="preserve"> </w:t>
+      </w:r>
     </w:p>
     <w:p>
       <w:pPr>
@@ -51,16 +59,7 @@
           <w:sz w:val="24"/>
           <w:szCs w:val="24"/>
         </w:rPr>
-        <w:t>Command</w:t>
-      </w:r>
-      <w:r>
-        <w:rPr>
-          <w:rFonts w:ascii="Verdana" w:hAnsi="Verdana"/>
-          <w:b/>
-          <w:sz w:val="24"/>
-          <w:szCs w:val="24"/>
-        </w:rPr>
-        <w:t>Handler</w:t>
+        <w:t>TimeCommand</w:t>
       </w:r>
       <w:proofErr w:type="spellEnd"/>
       <w:r>
@@ -75,6 +74,7 @@
       <w:r>
         <w:rPr>
           <w:rFonts w:ascii="Verdana" w:hAnsi="Verdana"/>
+          <w:b/>
           <w:sz w:val="24"/>
           <w:szCs w:val="24"/>
         </w:rPr>
@@ -86,20 +86,756 @@
           <w:sz w:val="24"/>
           <w:szCs w:val="24"/>
         </w:rPr>
-        <w:t>utilizza</w:t>
-      </w:r>
-      <w:r>
-        <w:rPr>
-          <w:rFonts w:ascii="Verdana" w:hAnsi="Verdana"/>
-          <w:sz w:val="24"/>
-          <w:szCs w:val="24"/>
-        </w:rPr>
-        <w:t xml:space="preserve"> la classe </w:t>
-      </w:r>
+        <w:t>d</w:t>
+      </w:r>
+      <w:r>
+        <w:rPr>
+          <w:rFonts w:ascii="Verdana" w:hAnsi="Verdana"/>
+          <w:sz w:val="24"/>
+          <w:szCs w:val="24"/>
+        </w:rPr>
+        <w:t>efinisce un’interfaccia per l’esecuzione di un comando</w:t>
+      </w:r>
+      <w:r>
+        <w:rPr>
+          <w:rFonts w:ascii="Verdana" w:hAnsi="Verdana"/>
+          <w:sz w:val="24"/>
+          <w:szCs w:val="24"/>
+        </w:rPr>
+        <w:t>.</w:t>
+      </w:r>
+    </w:p>
+    <w:p>
+      <w:pPr>
+        <w:spacing w:after="0"/>
+        <w:rPr>
+          <w:rFonts w:ascii="Verdana" w:hAnsi="Verdana"/>
+          <w:b/>
+          <w:sz w:val="24"/>
+          <w:szCs w:val="24"/>
+        </w:rPr>
+      </w:pPr>
+    </w:p>
+    <w:p>
+      <w:pPr>
+        <w:spacing w:after="0"/>
+        <w:rPr>
+          <w:rFonts w:ascii="Verdana" w:hAnsi="Verdana"/>
+          <w:sz w:val="24"/>
+          <w:szCs w:val="24"/>
+        </w:rPr>
+      </w:pPr>
       <w:proofErr w:type="spellStart"/>
       <w:r>
         <w:rPr>
           <w:rFonts w:ascii="Verdana" w:hAnsi="Verdana"/>
+          <w:b/>
+          <w:sz w:val="24"/>
+          <w:szCs w:val="24"/>
+        </w:rPr>
+        <w:t>G</w:t>
+      </w:r>
+      <w:r>
+        <w:rPr>
+          <w:rFonts w:ascii="Verdana" w:hAnsi="Verdana"/>
+          <w:b/>
+          <w:sz w:val="24"/>
+          <w:szCs w:val="24"/>
+        </w:rPr>
+        <w:t>etTimeCommand</w:t>
+      </w:r>
+      <w:proofErr w:type="spellEnd"/>
+      <w:r>
+        <w:rPr>
+          <w:rFonts w:ascii="Verdana" w:hAnsi="Verdana"/>
+          <w:b/>
+          <w:sz w:val="24"/>
+          <w:szCs w:val="24"/>
+        </w:rPr>
+        <w:t>:</w:t>
+      </w:r>
+      <w:r>
+        <w:rPr>
+          <w:rFonts w:ascii="Verdana" w:hAnsi="Verdana"/>
+          <w:sz w:val="24"/>
+          <w:szCs w:val="24"/>
+        </w:rPr>
+        <w:t xml:space="preserve"> </w:t>
+      </w:r>
+      <w:r>
+        <w:rPr>
+          <w:rFonts w:ascii="Verdana" w:hAnsi="Verdana"/>
+          <w:sz w:val="24"/>
+          <w:szCs w:val="24"/>
+        </w:rPr>
+        <w:t xml:space="preserve">definisce il legame tra la classe </w:t>
+      </w:r>
+      <w:proofErr w:type="spellStart"/>
+      <w:r>
+        <w:rPr>
+          <w:rFonts w:ascii="Verdana" w:hAnsi="Verdana"/>
+          <w:sz w:val="24"/>
+          <w:szCs w:val="24"/>
+        </w:rPr>
+        <w:t>TimeRequest</w:t>
+      </w:r>
+      <w:proofErr w:type="spellEnd"/>
+      <w:r>
+        <w:rPr>
+          <w:rFonts w:ascii="Verdana" w:hAnsi="Verdana"/>
+          <w:sz w:val="24"/>
+          <w:szCs w:val="24"/>
+        </w:rPr>
+        <w:t xml:space="preserve"> e l’azione relativa al</w:t>
+      </w:r>
+      <w:r>
+        <w:rPr>
+          <w:rFonts w:ascii="Verdana" w:hAnsi="Verdana"/>
+          <w:sz w:val="24"/>
+          <w:szCs w:val="24"/>
+        </w:rPr>
+        <w:t xml:space="preserve"> reperimento</w:t>
+      </w:r>
+      <w:r>
+        <w:rPr>
+          <w:rFonts w:ascii="Verdana" w:hAnsi="Verdana"/>
+          <w:sz w:val="24"/>
+          <w:szCs w:val="24"/>
+        </w:rPr>
+        <w:t xml:space="preserve"> dell’ora esatta</w:t>
+      </w:r>
+      <w:r>
+        <w:rPr>
+          <w:rFonts w:ascii="Verdana" w:hAnsi="Verdana"/>
+          <w:sz w:val="24"/>
+          <w:szCs w:val="24"/>
+        </w:rPr>
+        <w:t xml:space="preserve"> di uno specifico paese</w:t>
+      </w:r>
+      <w:r>
+        <w:rPr>
+          <w:rFonts w:ascii="Verdana" w:hAnsi="Verdana"/>
+          <w:sz w:val="24"/>
+          <w:szCs w:val="24"/>
+        </w:rPr>
+        <w:t xml:space="preserve">. Implementa in modo particolare il metodo </w:t>
+      </w:r>
+      <w:proofErr w:type="spellStart"/>
+      <w:proofErr w:type="gramStart"/>
+      <w:r>
+        <w:rPr>
+          <w:rFonts w:ascii="Verdana" w:hAnsi="Verdana"/>
+          <w:sz w:val="24"/>
+          <w:szCs w:val="24"/>
+        </w:rPr>
+        <w:t>execute</w:t>
+      </w:r>
+      <w:proofErr w:type="spellEnd"/>
+      <w:r>
+        <w:rPr>
+          <w:rFonts w:ascii="Verdana" w:hAnsi="Verdana"/>
+          <w:sz w:val="24"/>
+          <w:szCs w:val="24"/>
+        </w:rPr>
+        <w:t>(</w:t>
+      </w:r>
+      <w:proofErr w:type="gramEnd"/>
+      <w:r>
+        <w:rPr>
+          <w:rFonts w:ascii="Verdana" w:hAnsi="Verdana"/>
+          <w:sz w:val="24"/>
+          <w:szCs w:val="24"/>
+        </w:rPr>
+        <w:t xml:space="preserve">) invocando </w:t>
+      </w:r>
+      <w:r>
+        <w:rPr>
+          <w:rFonts w:ascii="Verdana" w:hAnsi="Verdana"/>
+          <w:sz w:val="24"/>
+          <w:szCs w:val="24"/>
+        </w:rPr>
+        <w:t>il r</w:t>
+      </w:r>
+      <w:r>
+        <w:rPr>
+          <w:rFonts w:ascii="Verdana" w:hAnsi="Verdana"/>
+          <w:sz w:val="24"/>
+          <w:szCs w:val="24"/>
+        </w:rPr>
+        <w:t>ispettivo</w:t>
+      </w:r>
+      <w:r>
+        <w:rPr>
+          <w:rFonts w:ascii="Verdana" w:hAnsi="Verdana"/>
+          <w:sz w:val="24"/>
+          <w:szCs w:val="24"/>
+        </w:rPr>
+        <w:t xml:space="preserve"> metodo d</w:t>
+      </w:r>
+      <w:r>
+        <w:rPr>
+          <w:rFonts w:ascii="Verdana" w:hAnsi="Verdana"/>
+          <w:sz w:val="24"/>
+          <w:szCs w:val="24"/>
+        </w:rPr>
+        <w:t>el receiver</w:t>
+      </w:r>
+      <w:r>
+        <w:rPr>
+          <w:rFonts w:ascii="Verdana" w:hAnsi="Verdana"/>
+          <w:sz w:val="24"/>
+          <w:szCs w:val="24"/>
+        </w:rPr>
+        <w:t>.</w:t>
+      </w:r>
+    </w:p>
+    <w:p>
+      <w:pPr>
+        <w:spacing w:after="0"/>
+        <w:rPr>
+          <w:rFonts w:ascii="Verdana" w:hAnsi="Verdana"/>
+          <w:b/>
+          <w:sz w:val="24"/>
+          <w:szCs w:val="24"/>
+        </w:rPr>
+      </w:pPr>
+    </w:p>
+    <w:p>
+      <w:pPr>
+        <w:spacing w:after="0"/>
+        <w:rPr>
+          <w:rFonts w:ascii="Verdana" w:hAnsi="Verdana"/>
+          <w:sz w:val="24"/>
+          <w:szCs w:val="24"/>
+        </w:rPr>
+      </w:pPr>
+      <w:proofErr w:type="spellStart"/>
+      <w:r>
+        <w:rPr>
+          <w:rFonts w:ascii="Verdana" w:hAnsi="Verdana"/>
+          <w:b/>
+          <w:sz w:val="24"/>
+          <w:szCs w:val="24"/>
+        </w:rPr>
+        <w:t>GetTimeZoneAbbreviationCommand</w:t>
+      </w:r>
+      <w:proofErr w:type="spellEnd"/>
+      <w:r>
+        <w:rPr>
+          <w:rFonts w:ascii="Verdana" w:hAnsi="Verdana"/>
+          <w:b/>
+          <w:sz w:val="24"/>
+          <w:szCs w:val="24"/>
+        </w:rPr>
+        <w:t>:</w:t>
+      </w:r>
+      <w:r>
+        <w:rPr>
+          <w:rFonts w:ascii="Verdana" w:hAnsi="Verdana"/>
+          <w:sz w:val="24"/>
+          <w:szCs w:val="24"/>
+        </w:rPr>
+        <w:t xml:space="preserve"> </w:t>
+      </w:r>
+      <w:r>
+        <w:rPr>
+          <w:rFonts w:ascii="Verdana" w:hAnsi="Verdana"/>
+          <w:sz w:val="24"/>
+          <w:szCs w:val="24"/>
+        </w:rPr>
+        <w:t xml:space="preserve">definisce il legame tra la classe </w:t>
+      </w:r>
+      <w:proofErr w:type="spellStart"/>
+      <w:r>
+        <w:rPr>
+          <w:rFonts w:ascii="Verdana" w:hAnsi="Verdana"/>
+          <w:sz w:val="24"/>
+          <w:szCs w:val="24"/>
+        </w:rPr>
+        <w:t>TimeRequest</w:t>
+      </w:r>
+      <w:proofErr w:type="spellEnd"/>
+      <w:r>
+        <w:rPr>
+          <w:rFonts w:ascii="Verdana" w:hAnsi="Verdana"/>
+          <w:sz w:val="24"/>
+          <w:szCs w:val="24"/>
+        </w:rPr>
+        <w:t xml:space="preserve"> e l’azione relativa al</w:t>
+      </w:r>
+      <w:r>
+        <w:rPr>
+          <w:rFonts w:ascii="Verdana" w:hAnsi="Verdana"/>
+          <w:sz w:val="24"/>
+          <w:szCs w:val="24"/>
+        </w:rPr>
+        <w:t xml:space="preserve"> reperimento</w:t>
+      </w:r>
+      <w:r>
+        <w:rPr>
+          <w:rFonts w:ascii="Verdana" w:hAnsi="Verdana"/>
+          <w:sz w:val="24"/>
+          <w:szCs w:val="24"/>
+        </w:rPr>
+        <w:t xml:space="preserve"> del fuso orario di uno specifico paese. Implementa in modo particolare il metodo </w:t>
+      </w:r>
+      <w:proofErr w:type="spellStart"/>
+      <w:proofErr w:type="gramStart"/>
+      <w:r>
+        <w:rPr>
+          <w:rFonts w:ascii="Verdana" w:hAnsi="Verdana"/>
+          <w:sz w:val="24"/>
+          <w:szCs w:val="24"/>
+        </w:rPr>
+        <w:t>execute</w:t>
+      </w:r>
+      <w:proofErr w:type="spellEnd"/>
+      <w:r>
+        <w:rPr>
+          <w:rFonts w:ascii="Verdana" w:hAnsi="Verdana"/>
+          <w:sz w:val="24"/>
+          <w:szCs w:val="24"/>
+        </w:rPr>
+        <w:t>(</w:t>
+      </w:r>
+      <w:proofErr w:type="gramEnd"/>
+      <w:r>
+        <w:rPr>
+          <w:rFonts w:ascii="Verdana" w:hAnsi="Verdana"/>
+          <w:sz w:val="24"/>
+          <w:szCs w:val="24"/>
+        </w:rPr>
+        <w:t>) invocando il r</w:t>
+      </w:r>
+      <w:r>
+        <w:rPr>
+          <w:rFonts w:ascii="Verdana" w:hAnsi="Verdana"/>
+          <w:sz w:val="24"/>
+          <w:szCs w:val="24"/>
+        </w:rPr>
+        <w:t>ispettivo metodo del receiver</w:t>
+      </w:r>
+      <w:r>
+        <w:rPr>
+          <w:rFonts w:ascii="Verdana" w:hAnsi="Verdana"/>
+          <w:sz w:val="24"/>
+          <w:szCs w:val="24"/>
+        </w:rPr>
+        <w:t>.</w:t>
+      </w:r>
+    </w:p>
+    <w:p>
+      <w:pPr>
+        <w:spacing w:after="0"/>
+        <w:rPr>
+          <w:rFonts w:ascii="Verdana" w:hAnsi="Verdana"/>
+          <w:b/>
+          <w:sz w:val="24"/>
+          <w:szCs w:val="24"/>
+        </w:rPr>
+      </w:pPr>
+    </w:p>
+    <w:p>
+      <w:pPr>
+        <w:spacing w:after="0"/>
+        <w:rPr>
+          <w:rFonts w:ascii="Verdana" w:hAnsi="Verdana"/>
+          <w:sz w:val="24"/>
+          <w:szCs w:val="24"/>
+        </w:rPr>
+      </w:pPr>
+      <w:proofErr w:type="spellStart"/>
+      <w:r>
+        <w:rPr>
+          <w:rFonts w:ascii="Verdana" w:hAnsi="Verdana"/>
+          <w:b/>
+          <w:sz w:val="24"/>
+          <w:szCs w:val="24"/>
+        </w:rPr>
+        <w:t>TimeRequest</w:t>
+      </w:r>
+      <w:proofErr w:type="spellEnd"/>
+      <w:r>
+        <w:rPr>
+          <w:rFonts w:ascii="Verdana" w:hAnsi="Verdana"/>
+          <w:b/>
+          <w:sz w:val="24"/>
+          <w:szCs w:val="24"/>
+        </w:rPr>
+        <w:t xml:space="preserve">: </w:t>
+      </w:r>
+      <w:r>
+        <w:rPr>
+          <w:rFonts w:ascii="Verdana" w:hAnsi="Verdana"/>
+          <w:sz w:val="24"/>
+          <w:szCs w:val="24"/>
+        </w:rPr>
+        <w:t>rappresenta la classe receiver, ossia il reale esecutore del</w:t>
+      </w:r>
+      <w:r>
+        <w:rPr>
+          <w:rFonts w:ascii="Verdana" w:hAnsi="Verdana"/>
+          <w:sz w:val="24"/>
+          <w:szCs w:val="24"/>
+        </w:rPr>
+        <w:t xml:space="preserve">le operazioni </w:t>
+      </w:r>
+      <w:r>
+        <w:rPr>
+          <w:rFonts w:ascii="Verdana" w:hAnsi="Verdana"/>
+          <w:sz w:val="24"/>
+          <w:szCs w:val="24"/>
+        </w:rPr>
+        <w:t xml:space="preserve">richieste mediante gli oggetti </w:t>
+      </w:r>
+      <w:proofErr w:type="spellStart"/>
+      <w:r>
+        <w:rPr>
+          <w:rFonts w:ascii="Verdana" w:hAnsi="Verdana"/>
+          <w:sz w:val="24"/>
+          <w:szCs w:val="24"/>
+        </w:rPr>
+        <w:t>command</w:t>
+      </w:r>
+      <w:proofErr w:type="spellEnd"/>
+      <w:r>
+        <w:rPr>
+          <w:rFonts w:ascii="Verdana" w:hAnsi="Verdana"/>
+          <w:sz w:val="24"/>
+          <w:szCs w:val="24"/>
+        </w:rPr>
+        <w:t>.</w:t>
+      </w:r>
+    </w:p>
+    <w:p>
+      <w:pPr>
+        <w:spacing w:after="0"/>
+        <w:rPr>
+          <w:rFonts w:ascii="Verdana" w:hAnsi="Verdana"/>
+          <w:b/>
+          <w:sz w:val="24"/>
+          <w:szCs w:val="24"/>
+        </w:rPr>
+      </w:pPr>
+    </w:p>
+    <w:p>
+      <w:pPr>
+        <w:spacing w:after="0"/>
+        <w:rPr>
+          <w:rFonts w:ascii="Verdana" w:hAnsi="Verdana"/>
+          <w:sz w:val="24"/>
+          <w:szCs w:val="24"/>
+        </w:rPr>
+      </w:pPr>
+      <w:proofErr w:type="spellStart"/>
+      <w:r>
+        <w:rPr>
+          <w:rFonts w:ascii="Verdana" w:hAnsi="Verdana"/>
+          <w:b/>
+          <w:sz w:val="24"/>
+          <w:szCs w:val="24"/>
+        </w:rPr>
+        <w:t>RequestSender</w:t>
+      </w:r>
+      <w:proofErr w:type="spellEnd"/>
+      <w:r>
+        <w:rPr>
+          <w:rFonts w:ascii="Verdana" w:hAnsi="Verdana"/>
+          <w:b/>
+          <w:sz w:val="24"/>
+          <w:szCs w:val="24"/>
+        </w:rPr>
+        <w:t xml:space="preserve">: </w:t>
+      </w:r>
+      <w:r>
+        <w:rPr>
+          <w:rFonts w:ascii="Verdana" w:hAnsi="Verdana"/>
+          <w:sz w:val="24"/>
+          <w:szCs w:val="24"/>
+        </w:rPr>
+        <w:t xml:space="preserve">definisce metodi per </w:t>
+      </w:r>
+      <w:r>
+        <w:rPr>
+          <w:rFonts w:ascii="Verdana" w:hAnsi="Verdana"/>
+          <w:sz w:val="24"/>
+          <w:szCs w:val="24"/>
+        </w:rPr>
+        <w:t>inviare</w:t>
+      </w:r>
+      <w:r>
+        <w:rPr>
+          <w:rFonts w:ascii="Verdana" w:hAnsi="Verdana"/>
+          <w:sz w:val="24"/>
+          <w:szCs w:val="24"/>
+        </w:rPr>
+        <w:t xml:space="preserve"> </w:t>
+      </w:r>
+      <w:r>
+        <w:rPr>
+          <w:rFonts w:ascii="Verdana" w:hAnsi="Verdana"/>
+          <w:sz w:val="24"/>
+          <w:szCs w:val="24"/>
+        </w:rPr>
+        <w:t>richiest</w:t>
+      </w:r>
+      <w:r>
+        <w:rPr>
+          <w:rFonts w:ascii="Verdana" w:hAnsi="Verdana"/>
+          <w:sz w:val="24"/>
+          <w:szCs w:val="24"/>
+        </w:rPr>
+        <w:t>e</w:t>
+      </w:r>
+      <w:r>
+        <w:rPr>
+          <w:rFonts w:ascii="Verdana" w:hAnsi="Verdana"/>
+          <w:sz w:val="24"/>
+          <w:szCs w:val="24"/>
+        </w:rPr>
+        <w:t xml:space="preserve"> </w:t>
+      </w:r>
+      <w:r>
+        <w:rPr>
+          <w:rFonts w:ascii="Verdana" w:hAnsi="Verdana"/>
+          <w:sz w:val="24"/>
+          <w:szCs w:val="24"/>
+        </w:rPr>
+        <w:t xml:space="preserve">HTTP(GET) per </w:t>
+      </w:r>
+      <w:r>
+        <w:rPr>
+          <w:rFonts w:ascii="Verdana" w:hAnsi="Verdana"/>
+          <w:sz w:val="24"/>
+          <w:szCs w:val="24"/>
+        </w:rPr>
+        <w:t xml:space="preserve">l’utilizzo di API offerte da </w:t>
+      </w:r>
+      <w:hyperlink r:id="rId6" w:history="1">
+        <w:r>
+          <w:rPr>
+            <w:rStyle w:val="Collegamentoipertestuale"/>
+            <w:rFonts w:ascii="Verdana" w:hAnsi="Verdana"/>
+            <w:sz w:val="24"/>
+            <w:szCs w:val="24"/>
+          </w:rPr>
+          <w:t>www.timezonedb.com</w:t>
+        </w:r>
+      </w:hyperlink>
+      <w:r>
+        <w:rPr>
+          <w:rFonts w:ascii="Verdana" w:hAnsi="Verdana"/>
+          <w:sz w:val="24"/>
+          <w:szCs w:val="24"/>
+        </w:rPr>
+        <w:t xml:space="preserve"> (una piattaforma che fornisce un database di time zone per tutte le città del mondo).</w:t>
+      </w:r>
+    </w:p>
+    <w:p>
+      <w:pPr>
+        <w:spacing w:after="0"/>
+        <w:rPr>
+          <w:rFonts w:ascii="Verdana" w:hAnsi="Verdana"/>
+          <w:sz w:val="24"/>
+          <w:szCs w:val="24"/>
+        </w:rPr>
+      </w:pPr>
+      <w:r>
+        <w:rPr>
+          <w:rFonts w:ascii="Verdana" w:hAnsi="Verdana"/>
+          <w:sz w:val="24"/>
+          <w:szCs w:val="24"/>
+        </w:rPr>
+        <w:t xml:space="preserve"> </w:t>
+      </w:r>
+    </w:p>
+    <w:p>
+      <w:pPr>
+        <w:spacing w:after="0"/>
+        <w:rPr>
+          <w:rFonts w:ascii="Verdana" w:hAnsi="Verdana"/>
+          <w:sz w:val="24"/>
+          <w:szCs w:val="24"/>
+        </w:rPr>
+      </w:pPr>
+      <w:proofErr w:type="spellStart"/>
+      <w:r>
+        <w:rPr>
+          <w:rFonts w:ascii="Verdana" w:hAnsi="Verdana"/>
+          <w:b/>
+          <w:sz w:val="24"/>
+          <w:szCs w:val="24"/>
+        </w:rPr>
+        <w:t>MyTimeZoneDBKey</w:t>
+      </w:r>
+      <w:proofErr w:type="spellEnd"/>
+      <w:r>
+        <w:rPr>
+          <w:rFonts w:ascii="Verdana" w:hAnsi="Verdana"/>
+          <w:b/>
+          <w:sz w:val="24"/>
+          <w:szCs w:val="24"/>
+        </w:rPr>
+        <w:t>:</w:t>
+      </w:r>
+      <w:r>
+        <w:rPr>
+          <w:rFonts w:ascii="Verdana" w:hAnsi="Verdana"/>
+          <w:b/>
+          <w:sz w:val="24"/>
+          <w:szCs w:val="24"/>
+        </w:rPr>
+        <w:t xml:space="preserve"> </w:t>
+      </w:r>
+      <w:r>
+        <w:rPr>
+          <w:rFonts w:ascii="Verdana" w:hAnsi="Verdana"/>
+          <w:sz w:val="24"/>
+          <w:szCs w:val="24"/>
+        </w:rPr>
+        <w:t xml:space="preserve">classe </w:t>
+      </w:r>
+      <w:r>
+        <w:rPr>
+          <w:rFonts w:ascii="Verdana" w:hAnsi="Verdana"/>
+          <w:sz w:val="24"/>
+          <w:szCs w:val="24"/>
+        </w:rPr>
+        <w:t>cont</w:t>
+      </w:r>
+      <w:r>
+        <w:rPr>
+          <w:rFonts w:ascii="Verdana" w:hAnsi="Verdana"/>
+          <w:sz w:val="24"/>
+          <w:szCs w:val="24"/>
+        </w:rPr>
+        <w:t xml:space="preserve">enente </w:t>
+      </w:r>
+      <w:proofErr w:type="spellStart"/>
+      <w:r>
+        <w:rPr>
+          <w:rFonts w:ascii="Verdana" w:hAnsi="Verdana"/>
+          <w:sz w:val="24"/>
+          <w:szCs w:val="24"/>
+        </w:rPr>
+        <w:t xml:space="preserve">la </w:t>
+      </w:r>
+      <w:proofErr w:type="spellEnd"/>
+      <w:r>
+        <w:rPr>
+          <w:rFonts w:ascii="Verdana" w:hAnsi="Verdana"/>
+          <w:sz w:val="24"/>
+          <w:szCs w:val="24"/>
+        </w:rPr>
+        <w:t>chiave di accesso al time zone database</w:t>
+      </w:r>
+      <w:r>
+        <w:rPr>
+          <w:rFonts w:ascii="Verdana" w:hAnsi="Verdana"/>
+          <w:sz w:val="24"/>
+          <w:szCs w:val="24"/>
+        </w:rPr>
+        <w:t xml:space="preserve"> (necessaria per l’utilizzo delle API offerte)</w:t>
+      </w:r>
+      <w:r>
+        <w:rPr>
+          <w:rFonts w:ascii="Verdana" w:hAnsi="Verdana"/>
+          <w:sz w:val="24"/>
+          <w:szCs w:val="24"/>
+        </w:rPr>
+        <w:t>.</w:t>
+      </w:r>
+    </w:p>
+    <w:p>
+      <w:pPr>
+        <w:spacing w:after="0"/>
+        <w:rPr>
+          <w:rFonts w:ascii="Verdana" w:hAnsi="Verdana"/>
+          <w:sz w:val="24"/>
+          <w:szCs w:val="24"/>
+        </w:rPr>
+      </w:pPr>
+    </w:p>
+    <w:p>
+      <w:pPr>
+        <w:spacing w:after="0"/>
+        <w:jc w:val="both"/>
+        <w:rPr>
+          <w:rFonts w:ascii="Verdana" w:hAnsi="Verdana"/>
+          <w:sz w:val="24"/>
+          <w:szCs w:val="24"/>
+        </w:rPr>
+      </w:pPr>
+      <w:proofErr w:type="spellStart"/>
+      <w:r>
+        <w:rPr>
+          <w:rFonts w:ascii="Verdana" w:hAnsi="Verdana"/>
+          <w:b/>
+          <w:sz w:val="24"/>
+          <w:szCs w:val="24"/>
+        </w:rPr>
+        <w:t>URLFormatter</w:t>
+      </w:r>
+      <w:proofErr w:type="spellEnd"/>
+      <w:r>
+        <w:rPr>
+          <w:rFonts w:ascii="Verdana" w:hAnsi="Verdana"/>
+          <w:b/>
+          <w:sz w:val="24"/>
+          <w:szCs w:val="24"/>
+        </w:rPr>
+        <w:t xml:space="preserve">: </w:t>
+      </w:r>
+      <w:r>
+        <w:rPr>
+          <w:rFonts w:ascii="Verdana" w:hAnsi="Verdana"/>
+          <w:sz w:val="24"/>
+          <w:szCs w:val="24"/>
+        </w:rPr>
+        <w:t xml:space="preserve">formatta la stringa </w:t>
+      </w:r>
+      <w:r>
+        <w:rPr>
+          <w:rFonts w:ascii="Verdana" w:hAnsi="Verdana"/>
+          <w:sz w:val="24"/>
+          <w:szCs w:val="24"/>
+        </w:rPr>
+        <w:t>rappresentante l’URL da inviare al time zone database per usufruire di un suo determinato servizio API</w:t>
+      </w:r>
+      <w:r>
+        <w:rPr>
+          <w:rFonts w:ascii="Verdana" w:hAnsi="Verdana"/>
+          <w:sz w:val="24"/>
+          <w:szCs w:val="24"/>
+        </w:rPr>
+        <w:t>.</w:t>
+      </w:r>
+    </w:p>
+    <w:p>
+      <w:pPr>
+        <w:spacing w:after="0"/>
+        <w:rPr>
+          <w:rFonts w:ascii="Verdana" w:hAnsi="Verdana"/>
+          <w:b/>
+          <w:sz w:val="24"/>
+          <w:szCs w:val="24"/>
+        </w:rPr>
+      </w:pPr>
+    </w:p>
+    <w:p>
+      <w:pPr>
+        <w:spacing w:after="0"/>
+        <w:rPr>
+          <w:rFonts w:ascii="Verdana" w:hAnsi="Verdana"/>
+          <w:sz w:val="24"/>
+          <w:szCs w:val="24"/>
+        </w:rPr>
+      </w:pPr>
+      <w:proofErr w:type="spellStart"/>
+      <w:r>
+        <w:rPr>
+          <w:rFonts w:ascii="Verdana" w:hAnsi="Verdana"/>
+          <w:b/>
           <w:sz w:val="24"/>
           <w:szCs w:val="24"/>
         </w:rPr>
@@ -109,684 +845,303 @@
       <w:r>
         <w:rPr>
           <w:rFonts w:ascii="Verdana" w:hAnsi="Verdana"/>
-          <w:sz w:val="24"/>
-          <w:szCs w:val="24"/>
-        </w:rPr>
-        <w:t xml:space="preserve"> per attivare ed eseguire </w:t>
-      </w:r>
-      <w:r>
-        <w:rPr>
-          <w:rFonts w:ascii="Verdana" w:hAnsi="Verdana"/>
-          <w:sz w:val="24"/>
-          <w:szCs w:val="24"/>
-        </w:rPr>
-        <w:t xml:space="preserve"> i </w:t>
+          <w:b/>
+          <w:sz w:val="24"/>
+          <w:szCs w:val="24"/>
+        </w:rPr>
+        <w:t>:</w:t>
+      </w:r>
+      <w:r>
+        <w:rPr>
+          <w:rFonts w:ascii="Verdana" w:hAnsi="Verdana"/>
+          <w:sz w:val="24"/>
+          <w:szCs w:val="24"/>
+        </w:rPr>
+        <w:t xml:space="preserve"> </w:t>
+      </w:r>
+      <w:r>
+        <w:rPr>
+          <w:rFonts w:ascii="Verdana" w:hAnsi="Verdana"/>
+          <w:sz w:val="24"/>
+          <w:szCs w:val="24"/>
+        </w:rPr>
+        <w:t xml:space="preserve">chiama il metodo </w:t>
+      </w:r>
+      <w:proofErr w:type="spellStart"/>
+      <w:proofErr w:type="gramStart"/>
+      <w:r>
+        <w:rPr>
+          <w:rFonts w:ascii="Verdana" w:hAnsi="Verdana"/>
+          <w:sz w:val="24"/>
+          <w:szCs w:val="24"/>
+        </w:rPr>
+        <w:t>execute</w:t>
+      </w:r>
+      <w:proofErr w:type="spellEnd"/>
+      <w:r>
+        <w:rPr>
+          <w:rFonts w:ascii="Verdana" w:hAnsi="Verdana"/>
+          <w:sz w:val="24"/>
+          <w:szCs w:val="24"/>
+        </w:rPr>
+        <w:t>(</w:t>
+      </w:r>
+      <w:proofErr w:type="gramEnd"/>
+      <w:r>
+        <w:rPr>
+          <w:rFonts w:ascii="Verdana" w:hAnsi="Verdana"/>
+          <w:sz w:val="24"/>
+          <w:szCs w:val="24"/>
+        </w:rPr>
+        <w:t>) del</w:t>
+      </w:r>
+      <w:r>
+        <w:rPr>
+          <w:rFonts w:ascii="Verdana" w:hAnsi="Verdana"/>
+          <w:sz w:val="24"/>
+          <w:szCs w:val="24"/>
+        </w:rPr>
+        <w:t xml:space="preserve"> </w:t>
+      </w:r>
+      <w:proofErr w:type="spellStart"/>
+      <w:r>
+        <w:rPr>
+          <w:rFonts w:ascii="Verdana" w:hAnsi="Verdana"/>
+          <w:sz w:val="24"/>
+          <w:szCs w:val="24"/>
+        </w:rPr>
+        <w:t>TimeCommand</w:t>
+      </w:r>
+      <w:proofErr w:type="spellEnd"/>
+      <w:r>
+        <w:rPr>
+          <w:rFonts w:ascii="Verdana" w:hAnsi="Verdana"/>
+          <w:sz w:val="24"/>
+          <w:szCs w:val="24"/>
+        </w:rPr>
+        <w:t xml:space="preserve"> ricevuto</w:t>
+      </w:r>
+      <w:r>
+        <w:rPr>
+          <w:rFonts w:ascii="Verdana" w:hAnsi="Verdana"/>
+          <w:sz w:val="24"/>
+          <w:szCs w:val="24"/>
+        </w:rPr>
+        <w:t xml:space="preserve"> </w:t>
+      </w:r>
+      <w:r>
+        <w:rPr>
+          <w:rFonts w:ascii="Verdana" w:hAnsi="Verdana"/>
+          <w:sz w:val="24"/>
+          <w:szCs w:val="24"/>
+        </w:rPr>
+        <w:t xml:space="preserve">come parametro </w:t>
+      </w:r>
+      <w:r>
+        <w:rPr>
+          <w:rFonts w:ascii="Verdana" w:hAnsi="Verdana"/>
+          <w:sz w:val="24"/>
+          <w:szCs w:val="24"/>
+        </w:rPr>
+        <w:t>e mantiene il log</w:t>
+      </w:r>
+      <w:r>
+        <w:rPr>
+          <w:rFonts w:ascii="Verdana" w:hAnsi="Verdana"/>
+          <w:sz w:val="24"/>
+          <w:szCs w:val="24"/>
+        </w:rPr>
+        <w:t>(</w:t>
+      </w:r>
+      <w:r>
+        <w:rPr>
+          <w:rFonts w:ascii="Verdana" w:hAnsi="Verdana"/>
+          <w:sz w:val="24"/>
+          <w:szCs w:val="24"/>
+        </w:rPr>
+        <w:t>storico</w:t>
+      </w:r>
+      <w:r>
+        <w:rPr>
+          <w:rFonts w:ascii="Verdana" w:hAnsi="Verdana"/>
+          <w:sz w:val="24"/>
+          <w:szCs w:val="24"/>
+        </w:rPr>
+        <w:t>)</w:t>
+      </w:r>
+      <w:r>
+        <w:rPr>
+          <w:rFonts w:ascii="Verdana" w:hAnsi="Verdana"/>
+          <w:sz w:val="24"/>
+          <w:szCs w:val="24"/>
+        </w:rPr>
+        <w:t xml:space="preserve"> dei comandi eseguiti.</w:t>
+      </w:r>
+    </w:p>
+    <w:p>
+      <w:pPr>
+        <w:spacing w:after="0"/>
+        <w:jc w:val="both"/>
+        <w:rPr>
+          <w:rFonts w:ascii="Verdana" w:hAnsi="Verdana"/>
+          <w:b/>
+          <w:sz w:val="24"/>
+          <w:szCs w:val="24"/>
+        </w:rPr>
+      </w:pPr>
+    </w:p>
+    <w:p>
+      <w:pPr>
+        <w:spacing w:after="0"/>
+        <w:jc w:val="both"/>
+        <w:rPr>
+          <w:rFonts w:ascii="Verdana" w:hAnsi="Verdana"/>
+          <w:sz w:val="24"/>
+          <w:szCs w:val="24"/>
+        </w:rPr>
+      </w:pPr>
+      <w:proofErr w:type="spellStart"/>
+      <w:r>
+        <w:rPr>
+          <w:rFonts w:ascii="Verdana" w:hAnsi="Verdana"/>
+          <w:b/>
+          <w:sz w:val="24"/>
+          <w:szCs w:val="24"/>
+        </w:rPr>
+        <w:t>CommandHandler</w:t>
+      </w:r>
+      <w:proofErr w:type="spellEnd"/>
+      <w:r>
+        <w:rPr>
+          <w:rFonts w:ascii="Verdana" w:hAnsi="Verdana"/>
+          <w:b/>
+          <w:sz w:val="24"/>
+          <w:szCs w:val="24"/>
+        </w:rPr>
+        <w:t>:</w:t>
+      </w:r>
+      <w:r>
+        <w:rPr>
+          <w:rFonts w:ascii="Verdana" w:hAnsi="Verdana"/>
+          <w:sz w:val="24"/>
+          <w:szCs w:val="24"/>
+        </w:rPr>
+        <w:t xml:space="preserve"> </w:t>
+      </w:r>
+      <w:r>
+        <w:rPr>
+          <w:rFonts w:ascii="Verdana" w:hAnsi="Verdana"/>
+          <w:sz w:val="24"/>
+          <w:szCs w:val="24"/>
+        </w:rPr>
+        <w:t>tramite il</w:t>
+      </w:r>
+      <w:r>
+        <w:rPr>
+          <w:rFonts w:ascii="Verdana" w:hAnsi="Verdana"/>
+          <w:sz w:val="24"/>
+          <w:szCs w:val="24"/>
+        </w:rPr>
+        <w:t xml:space="preserve"> </w:t>
+      </w:r>
+      <w:proofErr w:type="spellStart"/>
+      <w:r>
+        <w:rPr>
+          <w:rFonts w:ascii="Verdana" w:hAnsi="Verdana"/>
+          <w:sz w:val="24"/>
+          <w:szCs w:val="24"/>
+        </w:rPr>
+        <w:t>TimeCommandInvoker</w:t>
+      </w:r>
+      <w:proofErr w:type="spellEnd"/>
+      <w:r>
+        <w:rPr>
+          <w:rFonts w:ascii="Verdana" w:hAnsi="Verdana"/>
+          <w:sz w:val="24"/>
+          <w:szCs w:val="24"/>
+        </w:rPr>
+        <w:t xml:space="preserve"> attiva ed </w:t>
+      </w:r>
+      <w:proofErr w:type="gramStart"/>
+      <w:r>
+        <w:rPr>
+          <w:rFonts w:ascii="Verdana" w:hAnsi="Verdana"/>
+          <w:sz w:val="24"/>
+          <w:szCs w:val="24"/>
+        </w:rPr>
+        <w:t>esegu</w:t>
+      </w:r>
+      <w:r>
+        <w:rPr>
+          <w:rFonts w:ascii="Verdana" w:hAnsi="Verdana"/>
+          <w:sz w:val="24"/>
+          <w:szCs w:val="24"/>
+        </w:rPr>
+        <w:t>e</w:t>
+      </w:r>
+      <w:r>
+        <w:rPr>
+          <w:rFonts w:ascii="Verdana" w:hAnsi="Verdana"/>
+          <w:sz w:val="24"/>
+          <w:szCs w:val="24"/>
+        </w:rPr>
+        <w:t xml:space="preserve">  i</w:t>
+      </w:r>
+      <w:proofErr w:type="gramEnd"/>
+      <w:r>
+        <w:rPr>
+          <w:rFonts w:ascii="Verdana" w:hAnsi="Verdana"/>
+          <w:sz w:val="24"/>
+          <w:szCs w:val="24"/>
+        </w:rPr>
+        <w:t xml:space="preserve"> </w:t>
+      </w:r>
+      <w:proofErr w:type="spellStart"/>
+      <w:r>
+        <w:rPr>
+          <w:rFonts w:ascii="Verdana" w:hAnsi="Verdana"/>
+          <w:sz w:val="24"/>
+          <w:szCs w:val="24"/>
+        </w:rPr>
+        <w:t>command</w:t>
+      </w:r>
+      <w:proofErr w:type="spellEnd"/>
+      <w:r>
+        <w:rPr>
+          <w:rFonts w:ascii="Verdana" w:hAnsi="Verdana"/>
+          <w:sz w:val="24"/>
+          <w:szCs w:val="24"/>
+        </w:rPr>
+        <w:t xml:space="preserve"> che interessano la classe </w:t>
+      </w:r>
+      <w:proofErr w:type="spellStart"/>
+      <w:r>
+        <w:rPr>
+          <w:rFonts w:ascii="Verdana" w:hAnsi="Verdana"/>
+          <w:sz w:val="24"/>
+          <w:szCs w:val="24"/>
+        </w:rPr>
+        <w:t>TimeRequest</w:t>
+      </w:r>
+      <w:proofErr w:type="spellEnd"/>
+      <w:r>
+        <w:rPr>
+          <w:rFonts w:ascii="Verdana" w:hAnsi="Verdana"/>
+          <w:sz w:val="24"/>
+          <w:szCs w:val="24"/>
+        </w:rPr>
+        <w:t xml:space="preserve"> e richiede la stampa dello storico dei comandi eseguiti</w:t>
+      </w:r>
+      <w:r>
+        <w:rPr>
+          <w:rFonts w:ascii="Verdana" w:hAnsi="Verdana"/>
+          <w:sz w:val="24"/>
+          <w:szCs w:val="24"/>
+        </w:rPr>
+        <w:t>.</w:t>
       </w:r>
       <w:bookmarkStart w:id="0" w:name="_GoBack"/>
       <w:bookmarkEnd w:id="0"/>
-      <w:proofErr w:type="spellStart"/>
-      <w:r>
-        <w:rPr>
-          <w:rFonts w:ascii="Verdana" w:hAnsi="Verdana"/>
-          <w:sz w:val="24"/>
-          <w:szCs w:val="24"/>
-        </w:rPr>
-        <w:t>command</w:t>
-      </w:r>
-      <w:proofErr w:type="spellEnd"/>
-      <w:r>
-        <w:rPr>
-          <w:rFonts w:ascii="Verdana" w:hAnsi="Verdana"/>
-          <w:sz w:val="24"/>
-          <w:szCs w:val="24"/>
-        </w:rPr>
-        <w:t xml:space="preserve"> che interessano la classe </w:t>
-      </w:r>
-      <w:proofErr w:type="spellStart"/>
-      <w:r>
-        <w:rPr>
-          <w:rFonts w:ascii="Verdana" w:hAnsi="Verdana"/>
-          <w:sz w:val="24"/>
-          <w:szCs w:val="24"/>
-        </w:rPr>
-        <w:t>TimeRequest</w:t>
-      </w:r>
-      <w:proofErr w:type="spellEnd"/>
-      <w:r>
-        <w:rPr>
-          <w:rFonts w:ascii="Verdana" w:hAnsi="Verdana"/>
-          <w:sz w:val="24"/>
-          <w:szCs w:val="24"/>
-        </w:rPr>
-        <w:t xml:space="preserve">. </w:t>
-      </w:r>
-    </w:p>
-    <w:p>
-      <w:pPr>
-        <w:spacing w:after="0"/>
-        <w:rPr>
-          <w:rFonts w:ascii="Verdana" w:hAnsi="Verdana"/>
-          <w:sz w:val="24"/>
-          <w:szCs w:val="24"/>
-        </w:rPr>
-      </w:pPr>
-      <w:proofErr w:type="spellStart"/>
-      <w:r>
-        <w:rPr>
-          <w:rFonts w:ascii="Verdana" w:hAnsi="Verdana"/>
-          <w:b/>
-          <w:sz w:val="24"/>
-          <w:szCs w:val="24"/>
-        </w:rPr>
-        <w:t>TimeCommandInvoker</w:t>
-      </w:r>
-      <w:proofErr w:type="spellEnd"/>
-      <w:r>
-        <w:rPr>
-          <w:rFonts w:ascii="Verdana" w:hAnsi="Verdana"/>
-          <w:b/>
-          <w:sz w:val="24"/>
-          <w:szCs w:val="24"/>
-        </w:rPr>
-        <w:t>:</w:t>
-      </w:r>
-      <w:r>
-        <w:rPr>
-          <w:rFonts w:ascii="Verdana" w:hAnsi="Verdana"/>
-          <w:sz w:val="24"/>
-          <w:szCs w:val="24"/>
-        </w:rPr>
-        <w:t xml:space="preserve"> </w:t>
-      </w:r>
-      <w:r>
-        <w:rPr>
-          <w:rFonts w:ascii="Verdana" w:hAnsi="Verdana"/>
-          <w:sz w:val="24"/>
-          <w:szCs w:val="24"/>
-        </w:rPr>
-        <w:t xml:space="preserve">richiede ad un oggetto </w:t>
-      </w:r>
-      <w:proofErr w:type="spellStart"/>
-      <w:r>
-        <w:rPr>
-          <w:rFonts w:ascii="Verdana" w:hAnsi="Verdana"/>
-          <w:sz w:val="24"/>
-          <w:szCs w:val="24"/>
-        </w:rPr>
-        <w:t>TimeCommand</w:t>
-      </w:r>
-      <w:proofErr w:type="spellEnd"/>
-      <w:r>
-        <w:rPr>
-          <w:rFonts w:ascii="Verdana" w:hAnsi="Verdana"/>
-          <w:sz w:val="24"/>
-          <w:szCs w:val="24"/>
-        </w:rPr>
-        <w:t xml:space="preserve"> l’esecuzione dell’azione prevista e mantiene il log dei comandi eseguiti.</w:t>
-      </w:r>
-    </w:p>
-    <w:p>
-      <w:pPr>
-        <w:spacing w:after="0"/>
-        <w:rPr>
-          <w:rFonts w:ascii="Verdana" w:hAnsi="Verdana"/>
-          <w:sz w:val="24"/>
-          <w:szCs w:val="24"/>
-        </w:rPr>
-      </w:pPr>
-      <w:proofErr w:type="spellStart"/>
-      <w:r>
-        <w:rPr>
-          <w:rFonts w:ascii="Verdana" w:hAnsi="Verdana"/>
-          <w:b/>
-          <w:sz w:val="24"/>
-          <w:szCs w:val="24"/>
-        </w:rPr>
-        <w:t>TimeCommand</w:t>
-      </w:r>
-      <w:proofErr w:type="spellEnd"/>
-      <w:r>
-        <w:rPr>
-          <w:rFonts w:ascii="Verdana" w:hAnsi="Verdana"/>
-          <w:b/>
-          <w:sz w:val="24"/>
-          <w:szCs w:val="24"/>
-        </w:rPr>
-        <w:t>:</w:t>
-      </w:r>
-      <w:r>
-        <w:rPr>
-          <w:rFonts w:ascii="Verdana" w:hAnsi="Verdana"/>
-          <w:b/>
-          <w:sz w:val="24"/>
-          <w:szCs w:val="24"/>
-        </w:rPr>
-        <w:t xml:space="preserve"> </w:t>
-      </w:r>
-      <w:r>
-        <w:rPr>
-          <w:rFonts w:ascii="Verdana" w:hAnsi="Verdana"/>
-          <w:sz w:val="24"/>
-          <w:szCs w:val="24"/>
-        </w:rPr>
-        <w:t>definisce l’interfaccia di riferimento per ogni comando</w:t>
-      </w:r>
-      <w:r>
-        <w:rPr>
-          <w:rFonts w:ascii="Verdana" w:hAnsi="Verdana"/>
-          <w:sz w:val="24"/>
-          <w:szCs w:val="24"/>
-        </w:rPr>
-        <w:t>.</w:t>
-      </w:r>
-    </w:p>
-    <w:p>
-      <w:pPr>
-        <w:spacing w:after="0"/>
-        <w:rPr>
-          <w:rFonts w:ascii="Verdana" w:hAnsi="Verdana"/>
-          <w:sz w:val="24"/>
-          <w:szCs w:val="24"/>
-        </w:rPr>
-      </w:pPr>
-      <w:proofErr w:type="spellStart"/>
-      <w:r>
-        <w:rPr>
-          <w:rFonts w:ascii="Verdana" w:hAnsi="Verdana"/>
-          <w:b/>
-          <w:sz w:val="24"/>
-          <w:szCs w:val="24"/>
-        </w:rPr>
-        <w:t>G</w:t>
-      </w:r>
-      <w:r>
-        <w:rPr>
-          <w:rFonts w:ascii="Verdana" w:hAnsi="Verdana"/>
-          <w:b/>
-          <w:sz w:val="24"/>
-          <w:szCs w:val="24"/>
-        </w:rPr>
-        <w:t>etTimeCommand</w:t>
-      </w:r>
-      <w:proofErr w:type="spellEnd"/>
-      <w:r>
-        <w:rPr>
-          <w:rFonts w:ascii="Verdana" w:hAnsi="Verdana"/>
-          <w:b/>
-          <w:sz w:val="24"/>
-          <w:szCs w:val="24"/>
-        </w:rPr>
-        <w:t>:</w:t>
-      </w:r>
-      <w:r>
-        <w:rPr>
-          <w:rFonts w:ascii="Verdana" w:hAnsi="Verdana"/>
-          <w:sz w:val="24"/>
-          <w:szCs w:val="24"/>
-        </w:rPr>
-        <w:t xml:space="preserve"> </w:t>
-      </w:r>
-      <w:r>
-        <w:rPr>
-          <w:rFonts w:ascii="Verdana" w:hAnsi="Verdana"/>
-          <w:sz w:val="24"/>
-          <w:szCs w:val="24"/>
-        </w:rPr>
-        <w:t xml:space="preserve">definisce il legame tra la classe </w:t>
-      </w:r>
-      <w:proofErr w:type="spellStart"/>
-      <w:r>
-        <w:rPr>
-          <w:rFonts w:ascii="Verdana" w:hAnsi="Verdana"/>
-          <w:sz w:val="24"/>
-          <w:szCs w:val="24"/>
-        </w:rPr>
-        <w:t>TimeRequest</w:t>
-      </w:r>
-      <w:proofErr w:type="spellEnd"/>
-      <w:r>
-        <w:rPr>
-          <w:rFonts w:ascii="Verdana" w:hAnsi="Verdana"/>
-          <w:sz w:val="24"/>
-          <w:szCs w:val="24"/>
-        </w:rPr>
-        <w:t xml:space="preserve"> e l’azione relativa alla richiesta dell’ora esatta</w:t>
-      </w:r>
-      <w:r>
-        <w:rPr>
-          <w:rFonts w:ascii="Verdana" w:hAnsi="Verdana"/>
-          <w:sz w:val="24"/>
-          <w:szCs w:val="24"/>
-        </w:rPr>
-        <w:t xml:space="preserve"> di uno specifico paese</w:t>
-      </w:r>
-      <w:r>
-        <w:rPr>
-          <w:rFonts w:ascii="Verdana" w:hAnsi="Verdana"/>
-          <w:sz w:val="24"/>
-          <w:szCs w:val="24"/>
-        </w:rPr>
-        <w:t xml:space="preserve">. Implementa in modo particolare il metodo </w:t>
-      </w:r>
-      <w:proofErr w:type="spellStart"/>
-      <w:proofErr w:type="gramStart"/>
-      <w:r>
-        <w:rPr>
-          <w:rFonts w:ascii="Verdana" w:hAnsi="Verdana"/>
-          <w:sz w:val="24"/>
-          <w:szCs w:val="24"/>
-        </w:rPr>
-        <w:t>execute</w:t>
-      </w:r>
-      <w:proofErr w:type="spellEnd"/>
-      <w:r>
-        <w:rPr>
-          <w:rFonts w:ascii="Verdana" w:hAnsi="Verdana"/>
-          <w:sz w:val="24"/>
-          <w:szCs w:val="24"/>
-        </w:rPr>
-        <w:t>(</w:t>
-      </w:r>
-      <w:proofErr w:type="gramEnd"/>
-      <w:r>
-        <w:rPr>
-          <w:rFonts w:ascii="Verdana" w:hAnsi="Verdana"/>
-          <w:sz w:val="24"/>
-          <w:szCs w:val="24"/>
-        </w:rPr>
-        <w:t xml:space="preserve">) invocando </w:t>
-      </w:r>
-      <w:r>
-        <w:rPr>
-          <w:rFonts w:ascii="Verdana" w:hAnsi="Verdana"/>
-          <w:sz w:val="24"/>
-          <w:szCs w:val="24"/>
-        </w:rPr>
-        <w:t>il relativo</w:t>
-      </w:r>
-      <w:r>
-        <w:rPr>
-          <w:rFonts w:ascii="Verdana" w:hAnsi="Verdana"/>
-          <w:sz w:val="24"/>
-          <w:szCs w:val="24"/>
-        </w:rPr>
-        <w:t xml:space="preserve"> metodo di </w:t>
-      </w:r>
-      <w:proofErr w:type="spellStart"/>
-      <w:r>
-        <w:rPr>
-          <w:rFonts w:ascii="Verdana" w:hAnsi="Verdana"/>
-          <w:sz w:val="24"/>
-          <w:szCs w:val="24"/>
-        </w:rPr>
-        <w:t>TimeRequest</w:t>
-      </w:r>
-      <w:proofErr w:type="spellEnd"/>
-      <w:r>
-        <w:rPr>
-          <w:rFonts w:ascii="Verdana" w:hAnsi="Verdana"/>
-          <w:sz w:val="24"/>
-          <w:szCs w:val="24"/>
-        </w:rPr>
-        <w:t>.</w:t>
-      </w:r>
-    </w:p>
-    <w:p>
-      <w:pPr>
-        <w:spacing w:after="0"/>
-        <w:rPr>
-          <w:rFonts w:ascii="Verdana" w:hAnsi="Verdana"/>
-          <w:sz w:val="24"/>
-          <w:szCs w:val="24"/>
-        </w:rPr>
-      </w:pPr>
-      <w:proofErr w:type="spellStart"/>
-      <w:r>
-        <w:rPr>
-          <w:rFonts w:ascii="Verdana" w:hAnsi="Verdana"/>
-          <w:b/>
-          <w:sz w:val="24"/>
-          <w:szCs w:val="24"/>
-        </w:rPr>
-        <w:t>GetTimeZoneAbbreviationCommand</w:t>
-      </w:r>
-      <w:proofErr w:type="spellEnd"/>
-      <w:r>
-        <w:rPr>
-          <w:rFonts w:ascii="Verdana" w:hAnsi="Verdana"/>
-          <w:b/>
-          <w:sz w:val="24"/>
-          <w:szCs w:val="24"/>
-        </w:rPr>
-        <w:t>:</w:t>
-      </w:r>
-      <w:r>
-        <w:rPr>
-          <w:rFonts w:ascii="Verdana" w:hAnsi="Verdana"/>
-          <w:sz w:val="24"/>
-          <w:szCs w:val="24"/>
-        </w:rPr>
-        <w:t xml:space="preserve"> </w:t>
-      </w:r>
-      <w:r>
-        <w:rPr>
-          <w:rFonts w:ascii="Verdana" w:hAnsi="Verdana"/>
-          <w:sz w:val="24"/>
-          <w:szCs w:val="24"/>
-        </w:rPr>
-        <w:t xml:space="preserve">definisce il legame tra la classe </w:t>
-      </w:r>
-      <w:proofErr w:type="spellStart"/>
-      <w:r>
-        <w:rPr>
-          <w:rFonts w:ascii="Verdana" w:hAnsi="Verdana"/>
-          <w:sz w:val="24"/>
-          <w:szCs w:val="24"/>
-        </w:rPr>
-        <w:t>TimeRequest</w:t>
-      </w:r>
-      <w:proofErr w:type="spellEnd"/>
-      <w:r>
-        <w:rPr>
-          <w:rFonts w:ascii="Verdana" w:hAnsi="Verdana"/>
-          <w:sz w:val="24"/>
-          <w:szCs w:val="24"/>
-        </w:rPr>
-        <w:t xml:space="preserve"> e l’azione relativa alla richiesta del</w:t>
-      </w:r>
-      <w:r>
-        <w:rPr>
-          <w:rFonts w:ascii="Verdana" w:hAnsi="Verdana"/>
-          <w:sz w:val="24"/>
-          <w:szCs w:val="24"/>
-        </w:rPr>
-        <w:t xml:space="preserve"> fuso orario di uno specifico paese</w:t>
-      </w:r>
-      <w:r>
-        <w:rPr>
-          <w:rFonts w:ascii="Verdana" w:hAnsi="Verdana"/>
-          <w:sz w:val="24"/>
-          <w:szCs w:val="24"/>
-        </w:rPr>
-        <w:t xml:space="preserve">. Implementa in modo particolare il metodo </w:t>
-      </w:r>
-      <w:proofErr w:type="spellStart"/>
-      <w:proofErr w:type="gramStart"/>
-      <w:r>
-        <w:rPr>
-          <w:rFonts w:ascii="Verdana" w:hAnsi="Verdana"/>
-          <w:sz w:val="24"/>
-          <w:szCs w:val="24"/>
-        </w:rPr>
-        <w:t>execute</w:t>
-      </w:r>
-      <w:proofErr w:type="spellEnd"/>
-      <w:r>
-        <w:rPr>
-          <w:rFonts w:ascii="Verdana" w:hAnsi="Verdana"/>
-          <w:sz w:val="24"/>
-          <w:szCs w:val="24"/>
-        </w:rPr>
-        <w:t>(</w:t>
-      </w:r>
-      <w:proofErr w:type="gramEnd"/>
-      <w:r>
-        <w:rPr>
-          <w:rFonts w:ascii="Verdana" w:hAnsi="Verdana"/>
-          <w:sz w:val="24"/>
-          <w:szCs w:val="24"/>
-        </w:rPr>
-        <w:t xml:space="preserve">) invocando </w:t>
-      </w:r>
-      <w:r>
-        <w:rPr>
-          <w:rFonts w:ascii="Verdana" w:hAnsi="Verdana"/>
-          <w:sz w:val="24"/>
-          <w:szCs w:val="24"/>
-        </w:rPr>
-        <w:t>il relativo</w:t>
-      </w:r>
-      <w:r>
-        <w:rPr>
-          <w:rFonts w:ascii="Verdana" w:hAnsi="Verdana"/>
-          <w:sz w:val="24"/>
-          <w:szCs w:val="24"/>
-        </w:rPr>
-        <w:t xml:space="preserve"> metodo di </w:t>
-      </w:r>
-      <w:proofErr w:type="spellStart"/>
-      <w:r>
-        <w:rPr>
-          <w:rFonts w:ascii="Verdana" w:hAnsi="Verdana"/>
-          <w:sz w:val="24"/>
-          <w:szCs w:val="24"/>
-        </w:rPr>
-        <w:t>TimeRequest</w:t>
-      </w:r>
-      <w:proofErr w:type="spellEnd"/>
-      <w:r>
-        <w:rPr>
-          <w:rFonts w:ascii="Verdana" w:hAnsi="Verdana"/>
-          <w:sz w:val="24"/>
-          <w:szCs w:val="24"/>
-        </w:rPr>
-        <w:t>.</w:t>
-      </w:r>
-    </w:p>
-    <w:p>
-      <w:pPr>
-        <w:spacing w:after="0"/>
-        <w:rPr>
-          <w:rFonts w:ascii="Verdana" w:hAnsi="Verdana"/>
-          <w:sz w:val="24"/>
-          <w:szCs w:val="24"/>
-        </w:rPr>
-      </w:pPr>
-      <w:proofErr w:type="spellStart"/>
-      <w:r>
-        <w:rPr>
-          <w:rFonts w:ascii="Verdana" w:hAnsi="Verdana"/>
-          <w:b/>
-          <w:sz w:val="24"/>
-          <w:szCs w:val="24"/>
-        </w:rPr>
-        <w:t>TimeRequest</w:t>
-      </w:r>
-      <w:proofErr w:type="spellEnd"/>
-      <w:r>
-        <w:rPr>
-          <w:rFonts w:ascii="Verdana" w:hAnsi="Verdana"/>
-          <w:b/>
-          <w:sz w:val="24"/>
-          <w:szCs w:val="24"/>
-        </w:rPr>
-        <w:t xml:space="preserve">: </w:t>
-      </w:r>
-      <w:r>
-        <w:rPr>
-          <w:rFonts w:ascii="Verdana" w:hAnsi="Verdana"/>
-          <w:sz w:val="24"/>
-          <w:szCs w:val="24"/>
-        </w:rPr>
-        <w:t xml:space="preserve">conosce come eseguire le operazioni </w:t>
-      </w:r>
-      <w:r>
-        <w:rPr>
-          <w:rFonts w:ascii="Verdana" w:hAnsi="Verdana"/>
-          <w:sz w:val="24"/>
-          <w:szCs w:val="24"/>
-        </w:rPr>
-        <w:t xml:space="preserve">richieste mediante gli oggetti </w:t>
-      </w:r>
-      <w:proofErr w:type="spellStart"/>
-      <w:r>
-        <w:rPr>
-          <w:rFonts w:ascii="Verdana" w:hAnsi="Verdana"/>
-          <w:sz w:val="24"/>
-          <w:szCs w:val="24"/>
-        </w:rPr>
-        <w:t>command</w:t>
-      </w:r>
-      <w:proofErr w:type="spellEnd"/>
-      <w:r>
-        <w:rPr>
-          <w:rFonts w:ascii="Verdana" w:hAnsi="Verdana"/>
-          <w:sz w:val="24"/>
-          <w:szCs w:val="24"/>
-        </w:rPr>
-        <w:t>.</w:t>
-      </w:r>
-    </w:p>
-    <w:p>
-      <w:pPr>
-        <w:spacing w:after="0"/>
-        <w:rPr>
-          <w:rFonts w:ascii="Verdana" w:hAnsi="Verdana"/>
-          <w:sz w:val="24"/>
-          <w:szCs w:val="24"/>
-        </w:rPr>
-      </w:pPr>
-      <w:proofErr w:type="spellStart"/>
-      <w:r>
-        <w:rPr>
-          <w:rFonts w:ascii="Verdana" w:hAnsi="Verdana"/>
-          <w:b/>
-          <w:sz w:val="24"/>
-          <w:szCs w:val="24"/>
-        </w:rPr>
-        <w:t>RequestSender</w:t>
-      </w:r>
-      <w:proofErr w:type="spellEnd"/>
-      <w:r>
-        <w:rPr>
-          <w:rFonts w:ascii="Verdana" w:hAnsi="Verdana"/>
-          <w:b/>
-          <w:sz w:val="24"/>
-          <w:szCs w:val="24"/>
-        </w:rPr>
-        <w:t xml:space="preserve">: </w:t>
-      </w:r>
-      <w:r>
-        <w:rPr>
-          <w:rFonts w:ascii="Verdana" w:hAnsi="Verdana"/>
-          <w:sz w:val="24"/>
-          <w:szCs w:val="24"/>
-        </w:rPr>
-        <w:t>permette l’invio di una richiesta http per l’accesso alle informazioni contenute nel time zone database.</w:t>
-      </w:r>
-    </w:p>
-    <w:p>
-      <w:pPr>
-        <w:spacing w:after="0"/>
-        <w:rPr>
-          <w:rFonts w:ascii="Verdana" w:hAnsi="Verdana"/>
-          <w:sz w:val="24"/>
-          <w:szCs w:val="24"/>
-        </w:rPr>
-      </w:pPr>
-      <w:proofErr w:type="spellStart"/>
-      <w:r>
-        <w:rPr>
-          <w:rFonts w:ascii="Verdana" w:hAnsi="Verdana"/>
-          <w:b/>
-          <w:sz w:val="24"/>
-          <w:szCs w:val="24"/>
-        </w:rPr>
-        <w:t>MyTimeZoneDBKey</w:t>
-      </w:r>
-      <w:proofErr w:type="spellEnd"/>
-      <w:r>
-        <w:rPr>
-          <w:rFonts w:ascii="Verdana" w:hAnsi="Verdana"/>
-          <w:b/>
-          <w:sz w:val="24"/>
-          <w:szCs w:val="24"/>
-        </w:rPr>
-        <w:t xml:space="preserve">: </w:t>
-      </w:r>
-      <w:r>
-        <w:rPr>
-          <w:rFonts w:ascii="Verdana" w:hAnsi="Verdana"/>
-          <w:sz w:val="24"/>
-          <w:szCs w:val="24"/>
-        </w:rPr>
-        <w:t>contiene il dato relativo alla chiave di accesso al time zone database.</w:t>
-      </w:r>
-    </w:p>
-    <w:p>
-      <w:pPr>
-        <w:spacing w:after="0"/>
-        <w:jc w:val="both"/>
-        <w:rPr>
-          <w:rFonts w:ascii="Verdana" w:hAnsi="Verdana"/>
-          <w:sz w:val="24"/>
-          <w:szCs w:val="24"/>
-        </w:rPr>
-      </w:pPr>
-      <w:proofErr w:type="spellStart"/>
-      <w:r>
-        <w:rPr>
-          <w:rFonts w:ascii="Verdana" w:hAnsi="Verdana"/>
-          <w:b/>
-          <w:sz w:val="24"/>
-          <w:szCs w:val="24"/>
-        </w:rPr>
-        <w:t>URLFormatter</w:t>
-      </w:r>
-      <w:proofErr w:type="spellEnd"/>
-      <w:r>
-        <w:rPr>
-          <w:rFonts w:ascii="Verdana" w:hAnsi="Verdana"/>
-          <w:b/>
-          <w:sz w:val="24"/>
-          <w:szCs w:val="24"/>
-        </w:rPr>
-        <w:t xml:space="preserve">: </w:t>
-      </w:r>
-      <w:r>
-        <w:rPr>
-          <w:rFonts w:ascii="Verdana" w:hAnsi="Verdana"/>
-          <w:sz w:val="24"/>
-          <w:szCs w:val="24"/>
-        </w:rPr>
-        <w:t xml:space="preserve">formatta correttamente la stringa rappresentante </w:t>
-      </w:r>
-      <w:proofErr w:type="spellStart"/>
-      <w:r>
-        <w:rPr>
-          <w:rFonts w:ascii="Verdana" w:hAnsi="Verdana"/>
-          <w:sz w:val="24"/>
-          <w:szCs w:val="24"/>
-        </w:rPr>
-        <w:t>l’url</w:t>
-      </w:r>
-      <w:proofErr w:type="spellEnd"/>
-      <w:r>
-        <w:rPr>
-          <w:rFonts w:ascii="Verdana" w:hAnsi="Verdana"/>
-          <w:sz w:val="24"/>
-          <w:szCs w:val="24"/>
-        </w:rPr>
-        <w:t xml:space="preserve"> da utilizzare per l’accesso alle informazioni relative </w:t>
-      </w:r>
-      <w:proofErr w:type="gramStart"/>
-      <w:r>
-        <w:rPr>
-          <w:rFonts w:ascii="Verdana" w:hAnsi="Verdana"/>
-          <w:sz w:val="24"/>
-          <w:szCs w:val="24"/>
-        </w:rPr>
-        <w:t>alle time</w:t>
-      </w:r>
-      <w:proofErr w:type="gramEnd"/>
-      <w:r>
-        <w:rPr>
-          <w:rFonts w:ascii="Verdana" w:hAnsi="Verdana"/>
-          <w:sz w:val="24"/>
-          <w:szCs w:val="24"/>
-        </w:rPr>
-        <w:t xml:space="preserve"> zone.</w:t>
-      </w:r>
     </w:p>
     <w:sectPr>
       <w:pgSz w:w="11906" w:h="16838"/>
@@ -2197,7 +2552,7 @@
 </file>
 
 <file path=customXml/itemProps1.xml><?xml version="1.0" encoding="utf-8"?>
-<ds:datastoreItem xmlns:ds="http://schemas.openxmlformats.org/officeDocument/2006/customXml" ds:itemID="{E667901A-D27A-4FA3-AAC5-E498ED15C7F8}">
+<ds:datastoreItem xmlns:ds="http://schemas.openxmlformats.org/officeDocument/2006/customXml" ds:itemID="{7E7E32C2-B86C-45AD-8854-44C346A8A32D}">
   <ds:schemaRefs>
     <ds:schemaRef ds:uri="http://schemas.openxmlformats.org/officeDocument/2006/bibliography"/>
   </ds:schemaRefs>

</xml_diff>